<commit_message>
Updated Similarity Checker doc and removed old version of SetupClubUmlLocally.doc
</commit_message>
<xml_diff>
--- a/trunk/Documents/2013Spring/Similarity Checker Documentation.docx
+++ b/trunk/Documents/2013Spring/Similarity Checker Documentation.docx
@@ -92,14 +92,14 @@
         </w:rPr>
         <w:t>Documentation for Similarity Checker (</w:t>
       </w:r>
+      <w:proofErr w:type="spellStart"/>
       <w:r>
         <w:t>controller.similaritycheck</w:t>
       </w:r>
+      <w:proofErr w:type="spellEnd"/>
       <w:r>
         <w:t>)</w:t>
       </w:r>
-      <w:bookmarkStart w:id="0" w:name="_GoBack"/>
-      <w:bookmarkEnd w:id="0"/>
     </w:p>
     <w:p>
       <w:pPr>
@@ -110,8 +110,16 @@
         <w:rPr>
           <w:lang w:eastAsia="zh-CN"/>
         </w:rPr>
-        <w:t>Dong Guo</w:t>
-      </w:r>
+        <w:t xml:space="preserve">Dong </w:t>
+      </w:r>
+      <w:proofErr w:type="spellStart"/>
+      <w:r>
+        <w:rPr>
+          <w:lang w:eastAsia="zh-CN"/>
+        </w:rPr>
+        <w:t>Guo</w:t>
+      </w:r>
+      <w:proofErr w:type="spellEnd"/>
     </w:p>
     <w:p>
       <w:pPr>
@@ -127,16 +135,28 @@
     </w:p>
     <w:p>
       <w:pPr>
-        <w:jc w:val="center"/>
-      </w:pPr>
-    </w:p>
-    <w:p>
-      <w:pPr>
         <w:pStyle w:val="Subtitle"/>
         <w:jc w:val="center"/>
       </w:pPr>
       <w:r>
         <w:rPr>
+          <w:lang w:eastAsia="zh-CN"/>
+        </w:rPr>
+        <w:t>Long Chen</w:t>
+      </w:r>
+    </w:p>
+    <w:p>
+      <w:pPr>
+        <w:jc w:val="center"/>
+      </w:pPr>
+    </w:p>
+    <w:p>
+      <w:pPr>
+        <w:pStyle w:val="Subtitle"/>
+        <w:jc w:val="center"/>
+      </w:pPr>
+      <w:r>
+        <w:rPr>
           <w:rFonts w:hint="eastAsia"/>
           <w:lang w:eastAsia="zh-CN"/>
         </w:rPr>
@@ -144,22 +164,15 @@
       </w:r>
       <w:r>
         <w:rPr>
+          <w:lang w:eastAsia="zh-CN"/>
+        </w:rPr>
+        <w:t>30</w:t>
+      </w:r>
+      <w:r>
+        <w:rPr>
           <w:rFonts w:hint="eastAsia"/>
           <w:lang w:eastAsia="zh-CN"/>
         </w:rPr>
-        <w:t>2</w:t>
-      </w:r>
-      <w:r>
-        <w:rPr>
-          <w:lang w:eastAsia="zh-CN"/>
-        </w:rPr>
-        <w:t>4</w:t>
-      </w:r>
-      <w:r>
-        <w:rPr>
-          <w:rFonts w:hint="eastAsia"/>
-          <w:lang w:eastAsia="zh-CN"/>
-        </w:rPr>
         <w:t>/2013</w:t>
       </w:r>
     </w:p>
@@ -169,17 +182,7 @@
         <w:jc w:val="center"/>
       </w:pPr>
       <w:r>
-        <w:t>Revision: 1</w:t>
-      </w:r>
-      <w:r>
-        <w:rPr>
-          <w:rFonts w:hint="eastAsia"/>
-          <w:lang w:eastAsia="zh-CN"/>
-        </w:rPr>
-        <w:t>1</w:t>
-      </w:r>
-      <w:r>
-        <w:t>.1</w:t>
+        <w:t>Revision: 2.0</w:t>
       </w:r>
     </w:p>
     <w:p>
@@ -250,7 +253,7 @@
           <w:r>
             <w:fldChar w:fldCharType="separate"/>
           </w:r>
-          <w:hyperlink w:anchor="_Toc351904591" w:history="1">
+          <w:hyperlink w:anchor="_Toc352401004" w:history="1">
             <w:r>
               <w:rPr>
                 <w:rStyle w:val="Hyperlink"/>
@@ -277,7 +280,7 @@
                 <w:noProof/>
                 <w:webHidden/>
               </w:rPr>
-              <w:instrText xml:space="preserve"> PAGEREF _Toc351904591 \h </w:instrText>
+              <w:instrText xml:space="preserve"> PAGEREF _Toc352401004 \h </w:instrText>
             </w:r>
             <w:r>
               <w:rPr>
@@ -318,7 +321,7 @@
               <w:noProof/>
             </w:rPr>
           </w:pPr>
-          <w:hyperlink w:anchor="_Toc351904592" w:history="1">
+          <w:hyperlink w:anchor="_Toc352401005" w:history="1">
             <w:r>
               <w:rPr>
                 <w:rStyle w:val="Hyperlink"/>
@@ -345,7 +348,7 @@
                 <w:noProof/>
                 <w:webHidden/>
               </w:rPr>
-              <w:instrText xml:space="preserve"> PAGEREF _Toc351904592 \h </w:instrText>
+              <w:instrText xml:space="preserve"> PAGEREF _Toc352401005 \h </w:instrText>
             </w:r>
             <w:r>
               <w:rPr>
@@ -386,7 +389,7 @@
               <w:noProof/>
             </w:rPr>
           </w:pPr>
-          <w:hyperlink w:anchor="_Toc351904593" w:history="1">
+          <w:hyperlink w:anchor="_Toc352401006" w:history="1">
             <w:r>
               <w:rPr>
                 <w:rStyle w:val="Hyperlink"/>
@@ -413,7 +416,7 @@
                 <w:noProof/>
                 <w:webHidden/>
               </w:rPr>
-              <w:instrText xml:space="preserve"> PAGEREF _Toc351904593 \h </w:instrText>
+              <w:instrText xml:space="preserve"> PAGEREF _Toc352401006 \h </w:instrText>
             </w:r>
             <w:r>
               <w:rPr>
@@ -454,7 +457,7 @@
               <w:noProof/>
             </w:rPr>
           </w:pPr>
-          <w:hyperlink w:anchor="_Toc351904594" w:history="1">
+          <w:hyperlink w:anchor="_Toc352401007" w:history="1">
             <w:r>
               <w:rPr>
                 <w:rStyle w:val="Hyperlink"/>
@@ -481,7 +484,7 @@
                 <w:noProof/>
                 <w:webHidden/>
               </w:rPr>
-              <w:instrText xml:space="preserve"> PAGEREF _Toc351904594 \h </w:instrText>
+              <w:instrText xml:space="preserve"> PAGEREF _Toc352401007 \h </w:instrText>
             </w:r>
             <w:r>
               <w:rPr>
@@ -522,7 +525,7 @@
               <w:noProof/>
             </w:rPr>
           </w:pPr>
-          <w:hyperlink w:anchor="_Toc351904595" w:history="1">
+          <w:hyperlink w:anchor="_Toc352401008" w:history="1">
             <w:r>
               <w:rPr>
                 <w:rStyle w:val="Hyperlink"/>
@@ -549,7 +552,7 @@
                 <w:noProof/>
                 <w:webHidden/>
               </w:rPr>
-              <w:instrText xml:space="preserve"> PAGEREF _Toc351904595 \h </w:instrText>
+              <w:instrText xml:space="preserve"> PAGEREF _Toc352401008 \h </w:instrText>
             </w:r>
             <w:r>
               <w:rPr>
@@ -590,7 +593,7 @@
               <w:noProof/>
             </w:rPr>
           </w:pPr>
-          <w:hyperlink w:anchor="_Toc351904596" w:history="1">
+          <w:hyperlink w:anchor="_Toc352401009" w:history="1">
             <w:r>
               <w:rPr>
                 <w:rStyle w:val="Hyperlink"/>
@@ -617,7 +620,7 @@
                 <w:noProof/>
                 <w:webHidden/>
               </w:rPr>
-              <w:instrText xml:space="preserve"> PAGEREF _Toc351904596 \h </w:instrText>
+              <w:instrText xml:space="preserve"> PAGEREF _Toc352401009 \h </w:instrText>
             </w:r>
             <w:r>
               <w:rPr>
@@ -658,7 +661,7 @@
               <w:noProof/>
             </w:rPr>
           </w:pPr>
-          <w:hyperlink w:anchor="_Toc351904597" w:history="1">
+          <w:hyperlink w:anchor="_Toc352401010" w:history="1">
             <w:r>
               <w:rPr>
                 <w:rStyle w:val="Hyperlink"/>
@@ -685,7 +688,7 @@
                 <w:noProof/>
                 <w:webHidden/>
               </w:rPr>
-              <w:instrText xml:space="preserve"> PAGEREF _Toc351904597 \h </w:instrText>
+              <w:instrText xml:space="preserve"> PAGEREF _Toc352401010 \h </w:instrText>
             </w:r>
             <w:r>
               <w:rPr>
@@ -726,7 +729,7 @@
               <w:noProof/>
             </w:rPr>
           </w:pPr>
-          <w:hyperlink w:anchor="_Toc351904598" w:history="1">
+          <w:hyperlink w:anchor="_Toc352401011" w:history="1">
             <w:r>
               <w:rPr>
                 <w:rStyle w:val="Hyperlink"/>
@@ -753,7 +756,7 @@
                 <w:noProof/>
                 <w:webHidden/>
               </w:rPr>
-              <w:instrText xml:space="preserve"> PAGEREF _Toc351904598 \h </w:instrText>
+              <w:instrText xml:space="preserve"> PAGEREF _Toc352401011 \h </w:instrText>
             </w:r>
             <w:r>
               <w:rPr>
@@ -774,6 +777,74 @@
                 <w:webHidden/>
               </w:rPr>
               <w:t>10</w:t>
+            </w:r>
+            <w:r>
+              <w:rPr>
+                <w:noProof/>
+                <w:webHidden/>
+              </w:rPr>
+              <w:fldChar w:fldCharType="end"/>
+            </w:r>
+          </w:hyperlink>
+        </w:p>
+        <w:p>
+          <w:pPr>
+            <w:pStyle w:val="TOC1"/>
+            <w:tabs>
+              <w:tab w:val="right" w:leader="dot" w:pos="9350"/>
+            </w:tabs>
+            <w:rPr>
+              <w:noProof/>
+            </w:rPr>
+          </w:pPr>
+          <w:hyperlink w:anchor="_Toc352401012" w:history="1">
+            <w:r>
+              <w:rPr>
+                <w:rStyle w:val="Hyperlink"/>
+                <w:noProof/>
+              </w:rPr>
+              <w:t>Design Diagrams</w:t>
+            </w:r>
+            <w:r>
+              <w:rPr>
+                <w:noProof/>
+                <w:webHidden/>
+              </w:rPr>
+              <w:tab/>
+            </w:r>
+            <w:r>
+              <w:rPr>
+                <w:noProof/>
+                <w:webHidden/>
+              </w:rPr>
+              <w:fldChar w:fldCharType="begin"/>
+            </w:r>
+            <w:r>
+              <w:rPr>
+                <w:noProof/>
+                <w:webHidden/>
+              </w:rPr>
+              <w:instrText xml:space="preserve"> PAGEREF _Toc352401012 \h </w:instrText>
+            </w:r>
+            <w:r>
+              <w:rPr>
+                <w:noProof/>
+                <w:webHidden/>
+              </w:rPr>
+            </w:r>
+            <w:r>
+              <w:rPr>
+                <w:noProof/>
+                <w:webHidden/>
+              </w:rPr>
+              <w:fldChar w:fldCharType="separate"/>
+            </w:r>
+            <w:r>
+              <w:rPr>
+                <w:noProof/>
+                <w:webHidden/>
+              </w:rPr>
+              <w:t>11</w:t>
             </w:r>
             <w:r>
               <w:rPr>
@@ -801,13 +872,15 @@
       <w:r>
         <w:br w:type="page"/>
       </w:r>
+      <w:bookmarkStart w:id="0" w:name="_GoBack"/>
+      <w:bookmarkEnd w:id="0"/>
     </w:p>
     <w:p>
       <w:pPr>
         <w:pStyle w:val="Heading1"/>
         <w:jc w:val="both"/>
       </w:pPr>
-      <w:bookmarkStart w:id="1" w:name="_Toc351904591"/>
+      <w:bookmarkStart w:id="1" w:name="_Toc352401004"/>
       <w:r>
         <w:lastRenderedPageBreak/>
         <w:t>Revision History</w:t>
@@ -981,8 +1054,17 @@
                 <w:rFonts w:hint="eastAsia"/>
                 <w:lang w:eastAsia="zh-CN"/>
               </w:rPr>
-              <w:t>Dong Guo</w:t>
-            </w:r>
+              <w:t xml:space="preserve">Dong </w:t>
+            </w:r>
+            <w:proofErr w:type="spellStart"/>
+            <w:r>
+              <w:rPr>
+                <w:rFonts w:hint="eastAsia"/>
+                <w:lang w:eastAsia="zh-CN"/>
+              </w:rPr>
+              <w:t>Guo</w:t>
+            </w:r>
+            <w:proofErr w:type="spellEnd"/>
           </w:p>
         </w:tc>
         <w:tc>
@@ -1104,6 +1186,93 @@
           </w:p>
         </w:tc>
       </w:tr>
+      <w:tr>
+        <w:tc>
+          <w:tcPr>
+            <w:tcW w:w="1007" w:type="dxa"/>
+          </w:tcPr>
+          <w:p>
+            <w:pPr>
+              <w:jc w:val="both"/>
+            </w:pPr>
+            <w:r>
+              <w:t>2.0</w:t>
+            </w:r>
+          </w:p>
+        </w:tc>
+        <w:tc>
+          <w:tcPr>
+            <w:tcW w:w="1278" w:type="dxa"/>
+          </w:tcPr>
+          <w:p>
+            <w:pPr>
+              <w:jc w:val="both"/>
+              <w:rPr>
+                <w:rFonts w:hint="eastAsia"/>
+                <w:lang w:eastAsia="zh-CN"/>
+              </w:rPr>
+            </w:pPr>
+            <w:r>
+              <w:rPr>
+                <w:lang w:eastAsia="zh-CN"/>
+              </w:rPr>
+              <w:t>03/30/2013</w:t>
+            </w:r>
+          </w:p>
+        </w:tc>
+        <w:tc>
+          <w:tcPr>
+            <w:tcW w:w="1764" w:type="dxa"/>
+          </w:tcPr>
+          <w:p>
+            <w:pPr>
+              <w:jc w:val="both"/>
+              <w:rPr>
+                <w:lang w:eastAsia="zh-CN"/>
+              </w:rPr>
+            </w:pPr>
+            <w:r>
+              <w:rPr>
+                <w:lang w:eastAsia="zh-CN"/>
+              </w:rPr>
+              <w:t>Chris Serrano</w:t>
+            </w:r>
+          </w:p>
+          <w:p>
+            <w:pPr>
+              <w:jc w:val="both"/>
+              <w:rPr>
+                <w:lang w:eastAsia="zh-CN"/>
+              </w:rPr>
+            </w:pPr>
+            <w:r>
+              <w:rPr>
+                <w:lang w:eastAsia="zh-CN"/>
+              </w:rPr>
+              <w:t>Long Chen</w:t>
+            </w:r>
+          </w:p>
+        </w:tc>
+        <w:tc>
+          <w:tcPr>
+            <w:tcW w:w="5527" w:type="dxa"/>
+          </w:tcPr>
+          <w:p>
+            <w:pPr>
+              <w:jc w:val="both"/>
+              <w:rPr>
+                <w:lang w:eastAsia="zh-CN"/>
+              </w:rPr>
+            </w:pPr>
+            <w:r>
+              <w:rPr>
+                <w:lang w:eastAsia="zh-CN"/>
+              </w:rPr>
+              <w:t>Incorporated Long Chen’s documentation into this file</w:t>
+            </w:r>
+          </w:p>
+        </w:tc>
+      </w:tr>
     </w:tbl>
     <w:p>
       <w:pPr>
@@ -1123,7 +1292,7 @@
         <w:pStyle w:val="Heading1"/>
         <w:jc w:val="both"/>
       </w:pPr>
-      <w:bookmarkStart w:id="2" w:name="_Toc351904592"/>
+      <w:bookmarkStart w:id="2" w:name="_Toc352401005"/>
       <w:r>
         <w:lastRenderedPageBreak/>
         <w:t>Introduction</w:t>
@@ -1207,10 +1376,15 @@
       <w:bookmarkStart w:id="3" w:name="OLE_LINK3"/>
       <w:bookmarkStart w:id="4" w:name="OLE_LINK4"/>
       <w:r>
-        <w:t xml:space="preserve"> controller.similaritycheck</w:t>
+        <w:t xml:space="preserve"> </w:t>
+      </w:r>
+      <w:proofErr w:type="spellStart"/>
+      <w:r>
+        <w:t>controller.similaritycheck</w:t>
       </w:r>
       <w:bookmarkEnd w:id="3"/>
       <w:bookmarkEnd w:id="4"/>
+      <w:proofErr w:type="spellEnd"/>
       <w:r>
         <w:t>.</w:t>
       </w:r>
@@ -1454,8 +1628,9 @@
         <w:pStyle w:val="Heading1"/>
         <w:jc w:val="both"/>
       </w:pPr>
-      <w:bookmarkStart w:id="17" w:name="_Toc351904593"/>
-      <w:r>
+      <w:bookmarkStart w:id="17" w:name="_Toc352401006"/>
+      <w:r>
+        <w:lastRenderedPageBreak/>
         <w:t>Four comparing functions</w:t>
       </w:r>
       <w:bookmarkEnd w:id="17"/>
@@ -1527,7 +1702,7 @@
         <w:pStyle w:val="Heading2"/>
         <w:jc w:val="both"/>
       </w:pPr>
-      <w:bookmarkStart w:id="18" w:name="_Toc351904594"/>
+      <w:bookmarkStart w:id="18" w:name="_Toc352401007"/>
       <w:r>
         <w:t>Lowercase and Uppercase Check</w:t>
       </w:r>
@@ -1625,7 +1800,21 @@
         <w:rPr>
           <w:rFonts w:asciiTheme="minorHAnsi" w:hAnsiTheme="minorHAnsi"/>
         </w:rPr>
-        <w:t xml:space="preserve"> isSimilarWord(String name1, String name2)</w:t>
+        <w:t xml:space="preserve"> </w:t>
+      </w:r>
+      <w:proofErr w:type="spellStart"/>
+      <w:r>
+        <w:rPr>
+          <w:rFonts w:asciiTheme="minorHAnsi" w:hAnsiTheme="minorHAnsi"/>
+        </w:rPr>
+        <w:t>isSimilarWord</w:t>
+      </w:r>
+      <w:proofErr w:type="spellEnd"/>
+      <w:r>
+        <w:rPr>
+          <w:rFonts w:asciiTheme="minorHAnsi" w:hAnsiTheme="minorHAnsi"/>
+        </w:rPr>
+        <w:t>(String name1, String name2)</w:t>
       </w:r>
     </w:p>
     <w:p>
@@ -1778,13 +1967,23 @@
         </w:rPr>
         <w:t xml:space="preserve">No matter what input we have, use </w:t>
       </w:r>
+      <w:proofErr w:type="spellStart"/>
       <w:r>
         <w:rPr>
           <w:rFonts w:asciiTheme="minorHAnsi" w:hAnsiTheme="minorHAnsi" w:cstheme="minorBidi"/>
           <w:sz w:val="22"/>
           <w:szCs w:val="22"/>
         </w:rPr>
-        <w:t>toLowerCase()</w:t>
+        <w:t>toLowerCase</w:t>
+      </w:r>
+      <w:proofErr w:type="spellEnd"/>
+      <w:r>
+        <w:rPr>
+          <w:rFonts w:asciiTheme="minorHAnsi" w:hAnsiTheme="minorHAnsi" w:cstheme="minorBidi"/>
+          <w:sz w:val="22"/>
+          <w:szCs w:val="22"/>
+        </w:rPr>
+        <w:t>()</w:t>
       </w:r>
       <w:r>
         <w:rPr>
@@ -2023,8 +2222,9 @@
         <w:pStyle w:val="Heading2"/>
         <w:jc w:val="both"/>
       </w:pPr>
-      <w:bookmarkStart w:id="19" w:name="_Toc351904595"/>
-      <w:r>
+      <w:bookmarkStart w:id="19" w:name="_Toc352401008"/>
+      <w:r>
+        <w:lastRenderedPageBreak/>
         <w:t>Spelling E</w:t>
       </w:r>
       <w:r>
@@ -2162,11 +2362,19 @@
         </w:rPr>
         <w:t xml:space="preserve"> </w:t>
       </w:r>
-      <w:r>
-        <w:rPr>
-          <w:rFonts w:asciiTheme="minorHAnsi" w:hAnsiTheme="minorHAnsi"/>
-        </w:rPr>
-        <w:t>isSimilarSpelling(String name1, String name2)</w:t>
+      <w:proofErr w:type="spellStart"/>
+      <w:r>
+        <w:rPr>
+          <w:rFonts w:asciiTheme="minorHAnsi" w:hAnsiTheme="minorHAnsi"/>
+        </w:rPr>
+        <w:t>isSimilarSpelling</w:t>
+      </w:r>
+      <w:proofErr w:type="spellEnd"/>
+      <w:r>
+        <w:rPr>
+          <w:rFonts w:asciiTheme="minorHAnsi" w:hAnsiTheme="minorHAnsi"/>
+        </w:rPr>
+        <w:t>(String name1, String name2)</w:t>
       </w:r>
     </w:p>
     <w:p>
@@ -2532,7 +2740,15 @@
         <w:t xml:space="preserve"> </w:t>
       </w:r>
       <w:r>
-        <w:t xml:space="preserve">Set two marks, “diffFlag” and “transposed”. Store the first two </w:t>
+        <w:t>Set two marks, “</w:t>
+      </w:r>
+      <w:proofErr w:type="spellStart"/>
+      <w:r>
+        <w:t>diffFlag</w:t>
+      </w:r>
+      <w:proofErr w:type="spellEnd"/>
+      <w:r>
+        <w:t xml:space="preserve">” and “transposed”. Store the first two </w:t>
       </w:r>
       <w:bookmarkStart w:id="24" w:name="OLE_LINK29"/>
       <w:bookmarkStart w:id="25" w:name="OLE_LINK30"/>
@@ -2667,7 +2883,21 @@
         <w:rPr>
           <w:rFonts w:asciiTheme="minorHAnsi" w:hAnsiTheme="minorHAnsi"/>
         </w:rPr>
-        <w:t>“Northeastern” and “Mortheastern”</w:t>
+        <w:t>“Northeastern” and “</w:t>
+      </w:r>
+      <w:proofErr w:type="spellStart"/>
+      <w:r>
+        <w:rPr>
+          <w:rFonts w:asciiTheme="minorHAnsi" w:hAnsiTheme="minorHAnsi"/>
+        </w:rPr>
+        <w:t>Mortheastern</w:t>
+      </w:r>
+      <w:proofErr w:type="spellEnd"/>
+      <w:r>
+        <w:rPr>
+          <w:rFonts w:asciiTheme="minorHAnsi" w:hAnsiTheme="minorHAnsi"/>
+        </w:rPr>
+        <w:t>”</w:t>
       </w:r>
       <w:r>
         <w:rPr>
@@ -2699,7 +2929,21 @@
         <w:rPr>
           <w:rFonts w:asciiTheme="minorHAnsi" w:hAnsiTheme="minorHAnsi"/>
         </w:rPr>
-        <w:t>“project” and “proejct” are similar.</w:t>
+        <w:t>“project” and “</w:t>
+      </w:r>
+      <w:proofErr w:type="spellStart"/>
+      <w:r>
+        <w:rPr>
+          <w:rFonts w:asciiTheme="minorHAnsi" w:hAnsiTheme="minorHAnsi"/>
+        </w:rPr>
+        <w:t>proejct</w:t>
+      </w:r>
+      <w:proofErr w:type="spellEnd"/>
+      <w:r>
+        <w:rPr>
+          <w:rFonts w:asciiTheme="minorHAnsi" w:hAnsiTheme="minorHAnsi"/>
+        </w:rPr>
+        <w:t>” are similar.</w:t>
       </w:r>
     </w:p>
     <w:p>
@@ -2722,11 +2966,12 @@
         <w:jc w:val="both"/>
       </w:pPr>
       <w:r>
+        <w:lastRenderedPageBreak/>
         <w:t xml:space="preserve"> </w:t>
       </w:r>
       <w:bookmarkStart w:id="26" w:name="OLE_LINK13"/>
       <w:bookmarkStart w:id="27" w:name="OLE_LINK14"/>
-      <w:bookmarkStart w:id="28" w:name="_Toc351904596"/>
+      <w:bookmarkStart w:id="28" w:name="_Toc352401009"/>
       <w:r>
         <w:t>S</w:t>
       </w:r>
@@ -2882,6 +3127,7 @@
       </w:r>
       <w:bookmarkStart w:id="33" w:name="OLE_LINK33"/>
       <w:bookmarkStart w:id="34" w:name="OLE_LINK34"/>
+      <w:proofErr w:type="spellStart"/>
       <w:r>
         <w:rPr>
           <w:rFonts w:asciiTheme="minorHAnsi" w:hAnsiTheme="minorHAnsi"/>
@@ -2890,6 +3136,7 @@
       </w:r>
       <w:bookmarkEnd w:id="33"/>
       <w:bookmarkEnd w:id="34"/>
+      <w:proofErr w:type="spellEnd"/>
       <w:r>
         <w:rPr>
           <w:rFonts w:asciiTheme="minorHAnsi" w:hAnsiTheme="minorHAnsi"/>
@@ -3378,7 +3625,47 @@
           <w:lang w:eastAsia="zh-CN"/>
         </w:rPr>
         <w:tab/>
-        <w:t>c)  In isSimilarNoun(), we simply do: PluralInflector.getInstance().pluralize(</w:t>
+        <w:t xml:space="preserve">c)  In </w:t>
+      </w:r>
+      <w:proofErr w:type="spellStart"/>
+      <w:r>
+        <w:rPr>
+          <w:rFonts w:eastAsia="SimSun" w:cs="SimSun"/>
+          <w:sz w:val="24"/>
+          <w:szCs w:val="24"/>
+          <w:lang w:eastAsia="zh-CN"/>
+        </w:rPr>
+        <w:t>isSimilarNoun</w:t>
+      </w:r>
+      <w:proofErr w:type="spellEnd"/>
+      <w:r>
+        <w:rPr>
+          <w:rFonts w:eastAsia="SimSun" w:cs="SimSun"/>
+          <w:sz w:val="24"/>
+          <w:szCs w:val="24"/>
+          <w:lang w:eastAsia="zh-CN"/>
+        </w:rPr>
+        <w:t xml:space="preserve">(), we simply do: </w:t>
+      </w:r>
+      <w:proofErr w:type="spellStart"/>
+      <w:r>
+        <w:rPr>
+          <w:rFonts w:eastAsia="SimSun" w:cs="SimSun"/>
+          <w:sz w:val="24"/>
+          <w:szCs w:val="24"/>
+          <w:lang w:eastAsia="zh-CN"/>
+        </w:rPr>
+        <w:t>PluralInflector.getInstance</w:t>
+      </w:r>
+      <w:proofErr w:type="spellEnd"/>
+      <w:r>
+        <w:rPr>
+          <w:rFonts w:eastAsia="SimSun" w:cs="SimSun"/>
+          <w:sz w:val="24"/>
+          <w:szCs w:val="24"/>
+          <w:lang w:eastAsia="zh-CN"/>
+        </w:rPr>
+        <w:t>().pluralize(</w:t>
       </w:r>
       <w:r>
         <w:rPr>
@@ -3481,6 +3768,7 @@
         <w:rPr>
           <w:rFonts w:asciiTheme="minorHAnsi" w:hAnsiTheme="minorHAnsi"/>
         </w:rPr>
+        <w:lastRenderedPageBreak/>
         <w:t>“child” and “children” are similar.</w:t>
       </w:r>
     </w:p>
@@ -3524,7 +3812,7 @@
       <w:r>
         <w:t xml:space="preserve"> </w:t>
       </w:r>
-      <w:bookmarkStart w:id="37" w:name="_Toc351904597"/>
+      <w:bookmarkStart w:id="37" w:name="_Toc352401010"/>
       <w:r>
         <w:t>Synonym</w:t>
       </w:r>
@@ -3621,11 +3909,19 @@
       </w:r>
       <w:bookmarkStart w:id="40" w:name="OLE_LINK23"/>
       <w:bookmarkStart w:id="41" w:name="OLE_LINK24"/>
-      <w:r>
-        <w:rPr>
-          <w:rFonts w:asciiTheme="minorHAnsi" w:hAnsiTheme="minorHAnsi"/>
-        </w:rPr>
-        <w:t>isSimilarThesaurus(</w:t>
+      <w:proofErr w:type="spellStart"/>
+      <w:r>
+        <w:rPr>
+          <w:rFonts w:asciiTheme="minorHAnsi" w:hAnsiTheme="minorHAnsi"/>
+        </w:rPr>
+        <w:t>isSimilarThesaurus</w:t>
+      </w:r>
+      <w:proofErr w:type="spellEnd"/>
+      <w:r>
+        <w:rPr>
+          <w:rFonts w:asciiTheme="minorHAnsi" w:hAnsiTheme="minorHAnsi"/>
+        </w:rPr>
+        <w:t>(</w:t>
       </w:r>
       <w:bookmarkEnd w:id="40"/>
       <w:bookmarkEnd w:id="41"/>
@@ -4034,11 +4330,19 @@
         </w:rPr>
         <w:t xml:space="preserve">Read and store it line by line in a </w:t>
       </w:r>
-      <w:r>
-        <w:rPr>
-          <w:rFonts w:asciiTheme="minorHAnsi" w:hAnsiTheme="minorHAnsi"/>
-        </w:rPr>
-        <w:t>StringBuilder. Then make it into a big string.</w:t>
+      <w:proofErr w:type="spellStart"/>
+      <w:r>
+        <w:rPr>
+          <w:rFonts w:asciiTheme="minorHAnsi" w:hAnsiTheme="minorHAnsi"/>
+        </w:rPr>
+        <w:t>StringBuilder</w:t>
+      </w:r>
+      <w:proofErr w:type="spellEnd"/>
+      <w:r>
+        <w:rPr>
+          <w:rFonts w:asciiTheme="minorHAnsi" w:hAnsiTheme="minorHAnsi"/>
+        </w:rPr>
+        <w:t>. Then make it into a big string.</w:t>
       </w:r>
     </w:p>
     <w:p>
@@ -4150,7 +4454,14 @@
         <w:rPr>
           <w:rFonts w:asciiTheme="minorHAnsi" w:hAnsiTheme="minorHAnsi"/>
         </w:rPr>
-        <w:t xml:space="preserve"> And put them into a ha</w:t>
+        <w:t xml:space="preserve"> And put them into a </w:t>
+      </w:r>
+      <w:proofErr w:type="spellStart"/>
+      <w:r>
+        <w:rPr>
+          <w:rFonts w:asciiTheme="minorHAnsi" w:hAnsiTheme="minorHAnsi"/>
+        </w:rPr>
+        <w:t>ha</w:t>
       </w:r>
       <w:r>
         <w:rPr>
@@ -4158,6 +4469,7 @@
         </w:rPr>
         <w:t>shtable</w:t>
       </w:r>
+      <w:proofErr w:type="spellEnd"/>
       <w:r>
         <w:rPr>
           <w:rFonts w:asciiTheme="minorHAnsi" w:hAnsiTheme="minorHAnsi"/>
@@ -4268,7 +4580,14 @@
         <w:rPr>
           <w:rFonts w:asciiTheme="minorHAnsi" w:hAnsiTheme="minorHAnsi"/>
         </w:rPr>
-        <w:t>ther name string to check the ha</w:t>
+        <w:t xml:space="preserve">ther name string to check the </w:t>
+      </w:r>
+      <w:proofErr w:type="spellStart"/>
+      <w:r>
+        <w:rPr>
+          <w:rFonts w:asciiTheme="minorHAnsi" w:hAnsiTheme="minorHAnsi"/>
+        </w:rPr>
+        <w:t>ha</w:t>
       </w:r>
       <w:r>
         <w:rPr>
@@ -4276,6 +4595,7 @@
         </w:rPr>
         <w:t>shtable</w:t>
       </w:r>
+      <w:proofErr w:type="spellEnd"/>
       <w:r>
         <w:rPr>
           <w:rFonts w:asciiTheme="minorHAnsi" w:hAnsiTheme="minorHAnsi"/>
@@ -4301,6 +4621,7 @@
           <w:sz w:val="24"/>
           <w:szCs w:val="24"/>
         </w:rPr>
+        <w:lastRenderedPageBreak/>
         <w:drawing>
           <wp:inline distT="0" distB="0" distL="0" distR="0" wp14:anchorId="179660E1" wp14:editId="7F0F56F9">
             <wp:extent cx="2314575" cy="881351"/>
@@ -4459,8 +4780,9 @@
         <w:pStyle w:val="Heading1"/>
         <w:jc w:val="both"/>
       </w:pPr>
-      <w:bookmarkStart w:id="46" w:name="_Toc351904598"/>
-      <w:r>
+      <w:bookmarkStart w:id="46" w:name="_Toc352401011"/>
+      <w:r>
+        <w:lastRenderedPageBreak/>
         <w:t>Package API</w:t>
       </w:r>
       <w:bookmarkEnd w:id="46"/>
@@ -4552,11 +4874,19 @@
         </w:rPr>
         <w:t xml:space="preserve"> </w:t>
       </w:r>
-      <w:r>
-        <w:rPr>
-          <w:rFonts w:asciiTheme="minorHAnsi" w:hAnsiTheme="minorHAnsi"/>
-        </w:rPr>
-        <w:t>doSimilarityCheck()</w:t>
+      <w:proofErr w:type="spellStart"/>
+      <w:r>
+        <w:rPr>
+          <w:rFonts w:asciiTheme="minorHAnsi" w:hAnsiTheme="minorHAnsi"/>
+        </w:rPr>
+        <w:t>doSimilarityCheck</w:t>
+      </w:r>
+      <w:proofErr w:type="spellEnd"/>
+      <w:r>
+        <w:rPr>
+          <w:rFonts w:asciiTheme="minorHAnsi" w:hAnsiTheme="minorHAnsi"/>
+        </w:rPr>
+        <w:t>()</w:t>
       </w:r>
     </w:p>
     <w:p>
@@ -4779,12 +5109,14 @@
         </w:rPr>
         <w:t xml:space="preserve">Do </w:t>
       </w:r>
+      <w:proofErr w:type="spellStart"/>
       <w:r>
         <w:rPr>
           <w:rFonts w:asciiTheme="minorHAnsi" w:hAnsiTheme="minorHAnsi"/>
         </w:rPr>
         <w:t>isSimilarWord</w:t>
       </w:r>
+      <w:proofErr w:type="spellEnd"/>
       <w:r>
         <w:rPr>
           <w:rFonts w:asciiTheme="minorHAnsi" w:hAnsiTheme="minorHAnsi"/>
@@ -4811,11 +5143,19 @@
         </w:rPr>
         <w:t xml:space="preserve">Otherwise do </w:t>
       </w:r>
-      <w:r>
-        <w:rPr>
-          <w:rFonts w:asciiTheme="minorHAnsi" w:hAnsiTheme="minorHAnsi"/>
-        </w:rPr>
-        <w:t>isSimilarSpelling(</w:t>
+      <w:proofErr w:type="spellStart"/>
+      <w:r>
+        <w:rPr>
+          <w:rFonts w:asciiTheme="minorHAnsi" w:hAnsiTheme="minorHAnsi"/>
+        </w:rPr>
+        <w:t>isSimilarSpelling</w:t>
+      </w:r>
+      <w:proofErr w:type="spellEnd"/>
+      <w:r>
+        <w:rPr>
+          <w:rFonts w:asciiTheme="minorHAnsi" w:hAnsiTheme="minorHAnsi"/>
+        </w:rPr>
+        <w:t>(</w:t>
       </w:r>
       <w:r>
         <w:rPr>
@@ -4823,12 +5163,14 @@
         </w:rPr>
         <w:t xml:space="preserve">) and </w:t>
       </w:r>
+      <w:proofErr w:type="spellStart"/>
       <w:r>
         <w:rPr>
           <w:rFonts w:asciiTheme="minorHAnsi" w:hAnsiTheme="minorHAnsi"/>
         </w:rPr>
         <w:t>isSimilarNoun</w:t>
       </w:r>
+      <w:proofErr w:type="spellEnd"/>
       <w:r>
         <w:rPr>
           <w:rFonts w:asciiTheme="minorHAnsi" w:hAnsiTheme="minorHAnsi"/>
@@ -4861,11 +5203,19 @@
         </w:rPr>
         <w:t xml:space="preserve">In the end, do </w:t>
       </w:r>
-      <w:r>
-        <w:rPr>
-          <w:rFonts w:asciiTheme="minorHAnsi" w:hAnsiTheme="minorHAnsi"/>
-        </w:rPr>
-        <w:t>isSimilarThesaurus(</w:t>
+      <w:proofErr w:type="spellStart"/>
+      <w:r>
+        <w:rPr>
+          <w:rFonts w:asciiTheme="minorHAnsi" w:hAnsiTheme="minorHAnsi"/>
+        </w:rPr>
+        <w:t>isSimilarThesaurus</w:t>
+      </w:r>
+      <w:proofErr w:type="spellEnd"/>
+      <w:r>
+        <w:rPr>
+          <w:rFonts w:asciiTheme="minorHAnsi" w:hAnsiTheme="minorHAnsi"/>
+        </w:rPr>
+        <w:t>(</w:t>
       </w:r>
       <w:r>
         <w:rPr>
@@ -5003,22 +5353,235 @@
     </w:p>
     <w:p>
       <w:pPr>
+        <w:jc w:val="both"/>
+        <w:rPr>
+          <w:rFonts w:asciiTheme="majorHAnsi" w:eastAsiaTheme="majorEastAsia" w:hAnsiTheme="majorHAnsi" w:cstheme="majorBidi"/>
+          <w:b/>
+          <w:bCs/>
+          <w:color w:val="365F91" w:themeColor="accent1" w:themeShade="BF"/>
+          <w:sz w:val="28"/>
+          <w:szCs w:val="28"/>
+        </w:rPr>
+      </w:pPr>
+      <w:r>
+        <w:t>The testing.java is created to test all the functions inside the package.</w:t>
+      </w:r>
+      <w:r>
+        <w:t xml:space="preserve"> </w:t>
+      </w:r>
+      <w:r>
+        <w:br w:type="page"/>
+      </w:r>
+    </w:p>
+    <w:p>
+      <w:pPr>
+        <w:pStyle w:val="Heading1"/>
+        <w:jc w:val="both"/>
+      </w:pPr>
+      <w:bookmarkStart w:id="47" w:name="_Toc352401012"/>
+      <w:r>
+        <w:lastRenderedPageBreak/>
+        <w:t>Design Diagrams</w:t>
+      </w:r>
+      <w:bookmarkEnd w:id="47"/>
+    </w:p>
+    <w:p>
+      <w:r>
+        <w:fldChar w:fldCharType="begin"/>
+      </w:r>
+      <w:r>
+        <w:instrText xml:space="preserve"> REF _Ref352400750 \h </w:instrText>
+      </w:r>
+      <w:r>
+        <w:fldChar w:fldCharType="separate"/>
+      </w:r>
+      <w:r>
+        <w:t xml:space="preserve">Figure </w:t>
+      </w:r>
+      <w:r>
+        <w:rPr>
+          <w:noProof/>
+        </w:rPr>
+        <w:t>1</w:t>
+      </w:r>
+      <w:r>
+        <w:fldChar w:fldCharType="end"/>
+      </w:r>
+      <w:r>
+        <w:t xml:space="preserve"> shows the class diagram for the entire similarity check package.  </w:t>
+      </w:r>
+      <w:r>
+        <w:fldChar w:fldCharType="begin"/>
+      </w:r>
+      <w:r>
+        <w:instrText xml:space="preserve"> REF _Ref352400753 \h </w:instrText>
+      </w:r>
+      <w:r>
+        <w:fldChar w:fldCharType="separate"/>
+      </w:r>
+      <w:r>
+        <w:t xml:space="preserve">Figure </w:t>
+      </w:r>
+      <w:r>
+        <w:rPr>
+          <w:noProof/>
+        </w:rPr>
+        <w:t>2</w:t>
+      </w:r>
+      <w:r>
+        <w:fldChar w:fldCharType="end"/>
+      </w:r>
+      <w:r>
+        <w:t xml:space="preserve"> shows the sequence diagram of a user calling the public method </w:t>
+      </w:r>
+      <w:proofErr w:type="spellStart"/>
+      <w:r>
+        <w:t>SimilarityCheck.doSimilarityCheck</w:t>
+      </w:r>
+      <w:proofErr w:type="spellEnd"/>
+      <w:r>
+        <w:t>() and the sequence of messages as it conducts the various tests.</w:t>
+      </w:r>
+    </w:p>
+    <w:p>
+      <w:pPr>
         <w:pStyle w:val="ListParagraph"/>
+        <w:keepNext/>
         <w:ind w:left="420" w:firstLineChars="100" w:firstLine="240"/>
-        <w:jc w:val="both"/>
-        <w:rPr>
-          <w:rFonts w:asciiTheme="minorHAnsi" w:hAnsiTheme="minorHAnsi"/>
-        </w:rPr>
-      </w:pPr>
-      <w:r>
-        <w:rPr>
-          <w:rFonts w:asciiTheme="minorHAnsi" w:hAnsiTheme="minorHAnsi"/>
-        </w:rPr>
-        <w:t>The testing.java is created to test all the functions inside the package.</w:t>
+        <w:jc w:val="center"/>
+      </w:pPr>
+      <w:r>
+        <w:rPr>
+          <w:noProof/>
+        </w:rPr>
+        <w:drawing>
+          <wp:inline distT="0" distB="0" distL="0" distR="0" wp14:anchorId="3BD6FA90" wp14:editId="41572853">
+            <wp:extent cx="5534025" cy="2871662"/>
+            <wp:effectExtent l="0" t="0" r="0" b="5080"/>
+            <wp:docPr id="8" name="Picture 8"/>
+            <wp:cNvGraphicFramePr>
+              <a:graphicFrameLocks xmlns:a="http://schemas.openxmlformats.org/drawingml/2006/main" noChangeAspect="1"/>
+            </wp:cNvGraphicFramePr>
+            <a:graphic xmlns:a="http://schemas.openxmlformats.org/drawingml/2006/main">
+              <a:graphicData uri="http://schemas.openxmlformats.org/drawingml/2006/picture">
+                <pic:pic xmlns:pic="http://schemas.openxmlformats.org/drawingml/2006/picture">
+                  <pic:nvPicPr>
+                    <pic:cNvPr id="0" name=""/>
+                    <pic:cNvPicPr/>
+                  </pic:nvPicPr>
+                  <pic:blipFill>
+                    <a:blip r:embed="rId21"/>
+                    <a:stretch>
+                      <a:fillRect/>
+                    </a:stretch>
+                  </pic:blipFill>
+                  <pic:spPr>
+                    <a:xfrm>
+                      <a:off x="0" y="0"/>
+                      <a:ext cx="5534025" cy="2871662"/>
+                    </a:xfrm>
+                    <a:prstGeom prst="rect">
+                      <a:avLst/>
+                    </a:prstGeom>
+                  </pic:spPr>
+                </pic:pic>
+              </a:graphicData>
+            </a:graphic>
+          </wp:inline>
+        </w:drawing>
+      </w:r>
+    </w:p>
+    <w:p>
+      <w:pPr>
+        <w:pStyle w:val="Caption"/>
+        <w:jc w:val="center"/>
+      </w:pPr>
+      <w:bookmarkStart w:id="48" w:name="_Ref352400750"/>
+      <w:r>
+        <w:t xml:space="preserve">Figure </w:t>
+      </w:r>
+      <w:fldSimple w:instr=" SEQ Figure \* ARABIC ">
+        <w:r>
+          <w:rPr>
+            <w:noProof/>
+          </w:rPr>
+          <w:t>1</w:t>
+        </w:r>
+      </w:fldSimple>
+      <w:bookmarkEnd w:id="48"/>
+      <w:r>
+        <w:t>: Similarity Package Class Diagram</w:t>
+      </w:r>
+    </w:p>
+    <w:p>
+      <w:pPr>
+        <w:keepNext/>
+      </w:pPr>
+      <w:r>
+        <w:rPr>
+          <w:noProof/>
+        </w:rPr>
+        <w:drawing>
+          <wp:inline distT="0" distB="0" distL="0" distR="0" wp14:anchorId="47B2D2F7" wp14:editId="32542D44">
+            <wp:extent cx="5943600" cy="2600960"/>
+            <wp:effectExtent l="0" t="0" r="0" b="8890"/>
+            <wp:docPr id="12" name="Picture 12"/>
+            <wp:cNvGraphicFramePr>
+              <a:graphicFrameLocks xmlns:a="http://schemas.openxmlformats.org/drawingml/2006/main" noChangeAspect="1"/>
+            </wp:cNvGraphicFramePr>
+            <a:graphic xmlns:a="http://schemas.openxmlformats.org/drawingml/2006/main">
+              <a:graphicData uri="http://schemas.openxmlformats.org/drawingml/2006/picture">
+                <pic:pic xmlns:pic="http://schemas.openxmlformats.org/drawingml/2006/picture">
+                  <pic:nvPicPr>
+                    <pic:cNvPr id="0" name=""/>
+                    <pic:cNvPicPr/>
+                  </pic:nvPicPr>
+                  <pic:blipFill>
+                    <a:blip r:embed="rId22"/>
+                    <a:stretch>
+                      <a:fillRect/>
+                    </a:stretch>
+                  </pic:blipFill>
+                  <pic:spPr>
+                    <a:xfrm>
+                      <a:off x="0" y="0"/>
+                      <a:ext cx="5943600" cy="2600960"/>
+                    </a:xfrm>
+                    <a:prstGeom prst="rect">
+                      <a:avLst/>
+                    </a:prstGeom>
+                  </pic:spPr>
+                </pic:pic>
+              </a:graphicData>
+            </a:graphic>
+          </wp:inline>
+        </w:drawing>
+      </w:r>
+    </w:p>
+    <w:p>
+      <w:pPr>
+        <w:pStyle w:val="Caption"/>
+        <w:jc w:val="center"/>
+      </w:pPr>
+      <w:bookmarkStart w:id="49" w:name="_Ref352400753"/>
+      <w:r>
+        <w:t xml:space="preserve">Figure </w:t>
+      </w:r>
+      <w:fldSimple w:instr=" SEQ Figure \* ARABIC ">
+        <w:r>
+          <w:rPr>
+            <w:noProof/>
+          </w:rPr>
+          <w:t>2</w:t>
+        </w:r>
+      </w:fldSimple>
+      <w:bookmarkEnd w:id="49"/>
+      <w:r>
+        <w:t>: Similarity Package Sequence Diagram</w:t>
       </w:r>
     </w:p>
     <w:sectPr>
-      <w:footerReference w:type="default" r:id="rId21"/>
+      <w:footerReference w:type="default" r:id="rId23"/>
       <w:pgSz w:w="12240" w:h="15840"/>
       <w:pgMar w:top="1440" w:right="1440" w:bottom="1440" w:left="1440" w:header="720" w:footer="720" w:gutter="0"/>
       <w:cols w:space="720"/>
@@ -5114,9 +5677,8 @@
               <w:rPr>
                 <w:b/>
                 <w:bCs/>
-                <w:noProof/>
-              </w:rPr>
-              <w:t>1</w:t>
+              </w:rPr>
+              <w:t>2</w:t>
             </w:r>
             <w:r>
               <w:rPr>
@@ -5162,9 +5724,8 @@
               <w:rPr>
                 <w:b/>
                 <w:bCs/>
-                <w:noProof/>
-              </w:rPr>
-              <w:t>10</w:t>
+              </w:rPr>
+              <w:t>11</w:t>
             </w:r>
             <w:r>
               <w:rPr>
@@ -8565,7 +9126,7 @@
 </file>
 
 <file path=customXml/itemProps1.xml><?xml version="1.0" encoding="utf-8"?>
-<ds:datastoreItem xmlns:ds="http://schemas.openxmlformats.org/officeDocument/2006/customXml" ds:itemID="{532BF8DC-D5CD-4C89-B732-A85875FC1677}">
+<ds:datastoreItem xmlns:ds="http://schemas.openxmlformats.org/officeDocument/2006/customXml" ds:itemID="{4B6C2F3E-7C4B-4B20-AED0-906571B82FD4}">
   <ds:schemaRefs>
     <ds:schemaRef ds:uri="http://schemas.openxmlformats.org/officeDocument/2006/bibliography"/>
   </ds:schemaRefs>

</xml_diff>